<commit_message>
fixup the inline code - now works!
</commit_message>
<xml_diff>
--- a/Example-report.docx
+++ b/Example-report.docx
@@ -195,7 +195,7 @@
         <w:t xml:space="preserve"> </w:t>
       </w:r>
       <w:r>
-        <w:t xml:space="preserve">button a document will be generated that includes both content as well as the output of any embedded R code chunks within the document. You can embed an R code chunk like this.</w:t>
+        <w:t xml:space="preserve">button a document will be generated that includes both content as well as the output of any embedded R code chunks within the document.</w:t>
       </w:r>
     </w:p>
     <w:p>
@@ -475,6 +475,29 @@
     </w:tbl>
     <w:p>
       <w:pPr>
+        <w:pStyle w:val="BodyText"/>
+      </w:pPr>
+      <w:r>
+        <w:t xml:space="preserve">You can embed an R code</w:t>
+      </w:r>
+      <w:r>
+        <w:t xml:space="preserve"> </w:t>
+      </w:r>
+      <w:r>
+        <w:rPr>
+          <w:b/>
+        </w:rPr>
+        <w:t xml:space="preserve">inline</w:t>
+      </w:r>
+      <w:r>
+        <w:t xml:space="preserve"> </w:t>
+      </w:r>
+      <w:r>
+        <w:t xml:space="preserve">like this. 503 is the number of patients in the placebo group.</w:t>
+      </w:r>
+    </w:p>
+    <w:p>
+      <w:pPr>
         <w:pStyle w:val="Heading2"/>
       </w:pPr>
       <w:bookmarkStart w:id="22" w:name="create-a-figure"/>
@@ -482,71 +505,6 @@
         <w:t xml:space="preserve">Create a figure</w:t>
       </w:r>
       <w:bookmarkEnd w:id="22"/>
-    </w:p>
-    <w:p>
-      <w:pPr>
-        <w:pStyle w:val="SourceCode"/>
-      </w:pPr>
-      <w:r>
-        <w:rPr>
-          <w:rStyle w:val="VerbatimChar"/>
-        </w:rPr>
-        <w:t xml:space="preserve">## Observations: 150</w:t>
-      </w:r>
-      <w:r>
-        <w:br/>
-      </w:r>
-      <w:r>
-        <w:rPr>
-          <w:rStyle w:val="VerbatimChar"/>
-        </w:rPr>
-        <w:t xml:space="preserve">## Variables: 5</w:t>
-      </w:r>
-      <w:r>
-        <w:br/>
-      </w:r>
-      <w:r>
-        <w:rPr>
-          <w:rStyle w:val="VerbatimChar"/>
-        </w:rPr>
-        <w:t xml:space="preserve">## $ Sepal.Length &lt;dbl&gt; 5.1, 4.9, 4.7, 4.6, 5.0, 5.4, 4.6, 5.0, 4.4, 4.9, 5.4,...</w:t>
-      </w:r>
-      <w:r>
-        <w:br/>
-      </w:r>
-      <w:r>
-        <w:rPr>
-          <w:rStyle w:val="VerbatimChar"/>
-        </w:rPr>
-        <w:t xml:space="preserve">## $ Sepal.Width  &lt;dbl&gt; 3.5, 3.0, 3.2, 3.1, 3.6, 3.9, 3.4, 3.4, 2.9, 3.1, 3.7,...</w:t>
-      </w:r>
-      <w:r>
-        <w:br/>
-      </w:r>
-      <w:r>
-        <w:rPr>
-          <w:rStyle w:val="VerbatimChar"/>
-        </w:rPr>
-        <w:t xml:space="preserve">## $ Petal.Length &lt;dbl&gt; 1.4, 1.4, 1.3, 1.5, 1.4, 1.7, 1.4, 1.5, 1.4, 1.5, 1.5,...</w:t>
-      </w:r>
-      <w:r>
-        <w:br/>
-      </w:r>
-      <w:r>
-        <w:rPr>
-          <w:rStyle w:val="VerbatimChar"/>
-        </w:rPr>
-        <w:t xml:space="preserve">## $ Petal.Width  &lt;dbl&gt; 0.2, 0.2, 0.2, 0.2, 0.2, 0.4, 0.3, 0.2, 0.2, 0.1, 0.2,...</w:t>
-      </w:r>
-      <w:r>
-        <w:br/>
-      </w:r>
-      <w:r>
-        <w:rPr>
-          <w:rStyle w:val="VerbatimChar"/>
-        </w:rPr>
-        <w:t xml:space="preserve">## $ Species      &lt;fct&gt; setosa, setosa, setosa, setosa, setosa, setosa, setosa...</w:t>
-      </w:r>
     </w:p>
     <w:p>
       <w:pPr>
@@ -557,7 +515,7 @@
           <wp:inline>
             <wp:extent cx="4620126" cy="3696101"/>
             <wp:effectExtent b="0" l="0" r="0" t="0"/>
-            <wp:docPr descr="Sepal lengtth by width by species" title="" id="1" name="Picture"/>
+            <wp:docPr descr="Sepal length by width, grouped by species" title="" id="1" name="Picture"/>
             <a:graphic>
               <a:graphicData uri="http://schemas.openxmlformats.org/drawingml/2006/picture">
                 <pic:pic>
@@ -600,7 +558,7 @@
         <w:pStyle w:val="ImageCaption"/>
       </w:pPr>
       <w:r>
-        <w:t xml:space="preserve">Sepal lengtth by width by species</w:t>
+        <w:t xml:space="preserve">Sepal length by width, grouped by species</w:t>
       </w:r>
     </w:p>
     <w:sectPr/>

</xml_diff>